<commit_message>
description og ferdig med dokumentet
</commit_message>
<xml_diff>
--- a/Group8FinalSources.docx
+++ b/Group8FinalSources.docx
@@ -482,12 +482,20 @@
         <w:spacing w:line="360" w:lineRule="auto"/>
         <w:rPr>
           <w:rFonts w:ascii="Times New Roman" w:hAnsi="Times New Roman" w:cs="Times New Roman"/>
+          <w:sz w:val="24"/>
+          <w:szCs w:val="24"/>
+        </w:rPr>
+      </w:pPr>
+      <w:r>
+        <w:rPr>
+          <w:rFonts w:ascii="Times New Roman" w:hAnsi="Times New Roman" w:cs="Times New Roman"/>
           <w:i/>
           <w:iCs/>
           <w:sz w:val="24"/>
           <w:szCs w:val="24"/>
         </w:rPr>
-      </w:pPr>
+        <w:t>Image 1:</w:t>
+      </w:r>
       <w:r>
         <w:rPr>
           <w:rFonts w:ascii="Times New Roman" w:hAnsi="Times New Roman" w:cs="Times New Roman"/>
@@ -496,8 +504,19 @@
           <w:sz w:val="24"/>
           <w:szCs w:val="24"/>
         </w:rPr>
-        <w:t>Image 1:</w:t>
-      </w:r>
+        <w:t xml:space="preserve"> </w:t>
+      </w:r>
+      <w:hyperlink r:id="rId13" w:history="1">
+        <w:r>
+          <w:rPr>
+            <w:rStyle w:val="Hyperkobling"/>
+            <w:rFonts w:ascii="Times New Roman" w:hAnsi="Times New Roman" w:cs="Times New Roman"/>
+            <w:sz w:val="24"/>
+            <w:szCs w:val="24"/>
+          </w:rPr>
+          <w:t>https://www.goodfreephotos.com/albums/vector-images/recycle-crystal-earth-vector-icon.png</w:t>
+        </w:r>
+      </w:hyperlink>
     </w:p>
     <w:p>
       <w:pPr>
@@ -525,6 +544,35 @@
         </w:rPr>
         <w:t>Image 2:</w:t>
       </w:r>
+      <w:r>
+        <w:rPr>
+          <w:rFonts w:ascii="Times New Roman" w:hAnsi="Times New Roman" w:cs="Times New Roman"/>
+          <w:i/>
+          <w:iCs/>
+          <w:sz w:val="24"/>
+          <w:szCs w:val="24"/>
+        </w:rPr>
+        <w:t xml:space="preserve"> </w:t>
+      </w:r>
+      <w:hyperlink r:id="rId14" w:history="1">
+        <w:r>
+          <w:rPr>
+            <w:rStyle w:val="Hyperkobling"/>
+            <w:rFonts w:ascii="Times New Roman" w:hAnsi="Times New Roman" w:cs="Times New Roman"/>
+            <w:sz w:val="24"/>
+            <w:szCs w:val="24"/>
+          </w:rPr>
+          <w:t>https://publicdomainvectors.org/photos/publicdomainq-litter.png</w:t>
+        </w:r>
+      </w:hyperlink>
+      <w:r>
+        <w:rPr>
+          <w:rFonts w:ascii="Times New Roman" w:hAnsi="Times New Roman" w:cs="Times New Roman"/>
+          <w:sz w:val="24"/>
+          <w:szCs w:val="24"/>
+        </w:rPr>
+        <w:t xml:space="preserve"> </w:t>
+      </w:r>
     </w:p>
     <w:p>
       <w:pPr>
@@ -548,18 +596,8 @@
         </w:rPr>
         <w:t>Statistic from our public survey</w:t>
       </w:r>
-    </w:p>
-    <w:p>
-      <w:pPr>
-        <w:pStyle w:val="Listeavsnitt"/>
-        <w:spacing w:line="360" w:lineRule="auto"/>
-        <w:ind w:left="2160"/>
-        <w:rPr>
-          <w:rFonts w:ascii="Times New Roman" w:hAnsi="Times New Roman" w:cs="Times New Roman"/>
-          <w:sz w:val="24"/>
-          <w:szCs w:val="24"/>
-        </w:rPr>
-      </w:pPr>
+      <w:bookmarkStart w:id="0" w:name="_GoBack"/>
+      <w:bookmarkEnd w:id="0"/>
     </w:p>
     <w:p>
       <w:pPr>
@@ -664,8 +702,6 @@
         </w:rPr>
         <w:t>Tinkercad.</w:t>
       </w:r>
-      <w:bookmarkStart w:id="0" w:name="_GoBack"/>
-      <w:bookmarkEnd w:id="0"/>
     </w:p>
     <w:p>
       <w:pPr>
@@ -719,7 +755,7 @@
         </w:rPr>
         <w:t xml:space="preserve">- Link to our survey: </w:t>
       </w:r>
-      <w:hyperlink r:id="rId13" w:history="1">
+      <w:hyperlink r:id="rId15" w:history="1">
         <w:r>
           <w:rPr>
             <w:rStyle w:val="Hyperkobling"/>
@@ -743,7 +779,9 @@
       </w:pPr>
     </w:p>
     <w:sectPr>
-      <w:headerReference w:type="default" r:id="rId14"/>
+      <w:headerReference w:type="default" r:id="rId16"/>
+      <w:footerReference w:type="even" r:id="rId17"/>
+      <w:footerReference w:type="default" r:id="rId18"/>
       <w:pgSz w:w="12240" w:h="15840"/>
       <w:pgMar w:top="1440" w:right="1440" w:bottom="1440" w:left="1440" w:header="708" w:footer="708" w:gutter="0"/>
       <w:cols w:space="708"/>
@@ -776,6 +814,161 @@
     </w:p>
   </w:endnote>
 </w:endnotes>
+</file>
+
+<file path=word/footer1.xml><?xml version="1.0" encoding="utf-8"?>
+<w:ftr xmlns:wpc="http://schemas.microsoft.com/office/word/2010/wordprocessingCanvas" xmlns:cx="http://schemas.microsoft.com/office/drawing/2014/chartex" xmlns:cx1="http://schemas.microsoft.com/office/drawing/2015/9/8/chartex" xmlns:cx2="http://schemas.microsoft.com/office/drawing/2015/10/21/chartex" xmlns:cx3="http://schemas.microsoft.com/office/drawing/2016/5/9/chartex" xmlns:cx4="http://schemas.microsoft.com/office/drawing/2016/5/10/chartex" xmlns:cx5="http://schemas.microsoft.com/office/drawing/2016/5/11/chartex" xmlns:cx6="http://schemas.microsoft.com/office/drawing/2016/5/12/chartex" xmlns:cx7="http://schemas.microsoft.com/office/drawing/2016/5/13/chartex" xmlns:cx8="http://schemas.microsoft.com/office/drawing/2016/5/14/chartex" xmlns:mc="http://schemas.openxmlformats.org/markup-compatibility/2006" xmlns:aink="http://schemas.microsoft.com/office/drawing/2016/ink" xmlns:am3d="http://schemas.microsoft.com/office/drawing/2017/model3d" xmlns:o="urn:schemas-microsoft-com:office:office" xmlns:r="http://schemas.openxmlformats.org/officeDocument/2006/relationships" xmlns:m="http://schemas.openxmlformats.org/officeDocument/2006/math" xmlns:v="urn:schemas-microsoft-com:vml" xmlns:wp14="http://schemas.microsoft.com/office/word/2010/wordprocessingDrawing" xmlns:wp="http://schemas.openxmlformats.org/drawingml/2006/wordprocessingDrawing" xmlns:w10="urn:schemas-microsoft-com:office:word" xmlns:w="http://schemas.openxmlformats.org/wordprocessingml/2006/main" xmlns:w14="http://schemas.microsoft.com/office/word/2010/wordml" xmlns:w15="http://schemas.microsoft.com/office/word/2012/wordml" xmlns:w16cid="http://schemas.microsoft.com/office/word/2016/wordml/cid" xmlns:w16se="http://schemas.microsoft.com/office/word/2015/wordml/symex" xmlns:wpg="http://schemas.microsoft.com/office/word/2010/wordprocessingGroup" xmlns:wpi="http://schemas.microsoft.com/office/word/2010/wordprocessingInk" xmlns:wne="http://schemas.microsoft.com/office/word/2006/wordml" xmlns:wps="http://schemas.microsoft.com/office/word/2010/wordprocessingShape" mc:Ignorable="w14 w15 w16se w16cid wp14">
+  <w:sdt>
+    <w:sdtPr>
+      <w:rPr>
+        <w:rStyle w:val="Sidetall"/>
+      </w:rPr>
+      <w:id w:val="-714966503"/>
+      <w:docPartObj>
+        <w:docPartGallery w:val="Page Numbers (Bottom of Page)"/>
+        <w:docPartUnique/>
+      </w:docPartObj>
+    </w:sdtPr>
+    <w:sdtEndPr>
+      <w:rPr>
+        <w:rStyle w:val="Sidetall"/>
+      </w:rPr>
+    </w:sdtEndPr>
+    <w:sdtContent>
+      <w:p>
+        <w:pPr>
+          <w:pStyle w:val="Bunntekst"/>
+          <w:framePr w:wrap="none" w:vAnchor="text" w:hAnchor="margin" w:xAlign="right" w:y="1"/>
+          <w:rPr>
+            <w:rStyle w:val="Sidetall"/>
+          </w:rPr>
+        </w:pPr>
+        <w:r>
+          <w:rPr>
+            <w:rStyle w:val="Sidetall"/>
+          </w:rPr>
+          <w:fldChar w:fldCharType="begin"/>
+        </w:r>
+        <w:r>
+          <w:rPr>
+            <w:rStyle w:val="Sidetall"/>
+          </w:rPr>
+          <w:instrText xml:space="preserve"> PAGE </w:instrText>
+        </w:r>
+        <w:r>
+          <w:rPr>
+            <w:rStyle w:val="Sidetall"/>
+          </w:rPr>
+          <w:fldChar w:fldCharType="end"/>
+        </w:r>
+      </w:p>
+    </w:sdtContent>
+  </w:sdt>
+  <w:p>
+    <w:pPr>
+      <w:pStyle w:val="Bunntekst"/>
+      <w:ind w:right="360"/>
+    </w:pPr>
+  </w:p>
+</w:ftr>
+</file>
+
+<file path=word/footer2.xml><?xml version="1.0" encoding="utf-8"?>
+<w:ftr xmlns:wpc="http://schemas.microsoft.com/office/word/2010/wordprocessingCanvas" xmlns:cx="http://schemas.microsoft.com/office/drawing/2014/chartex" xmlns:cx1="http://schemas.microsoft.com/office/drawing/2015/9/8/chartex" xmlns:cx2="http://schemas.microsoft.com/office/drawing/2015/10/21/chartex" xmlns:cx3="http://schemas.microsoft.com/office/drawing/2016/5/9/chartex" xmlns:cx4="http://schemas.microsoft.com/office/drawing/2016/5/10/chartex" xmlns:cx5="http://schemas.microsoft.com/office/drawing/2016/5/11/chartex" xmlns:cx6="http://schemas.microsoft.com/office/drawing/2016/5/12/chartex" xmlns:cx7="http://schemas.microsoft.com/office/drawing/2016/5/13/chartex" xmlns:cx8="http://schemas.microsoft.com/office/drawing/2016/5/14/chartex" xmlns:mc="http://schemas.openxmlformats.org/markup-compatibility/2006" xmlns:aink="http://schemas.microsoft.com/office/drawing/2016/ink" xmlns:am3d="http://schemas.microsoft.com/office/drawing/2017/model3d" xmlns:o="urn:schemas-microsoft-com:office:office" xmlns:r="http://schemas.openxmlformats.org/officeDocument/2006/relationships" xmlns:m="http://schemas.openxmlformats.org/officeDocument/2006/math" xmlns:v="urn:schemas-microsoft-com:vml" xmlns:wp14="http://schemas.microsoft.com/office/word/2010/wordprocessingDrawing" xmlns:wp="http://schemas.openxmlformats.org/drawingml/2006/wordprocessingDrawing" xmlns:w10="urn:schemas-microsoft-com:office:word" xmlns:w="http://schemas.openxmlformats.org/wordprocessingml/2006/main" xmlns:w14="http://schemas.microsoft.com/office/word/2010/wordml" xmlns:w15="http://schemas.microsoft.com/office/word/2012/wordml" xmlns:w16cid="http://schemas.microsoft.com/office/word/2016/wordml/cid" xmlns:w16se="http://schemas.microsoft.com/office/word/2015/wordml/symex" xmlns:wpg="http://schemas.microsoft.com/office/word/2010/wordprocessingGroup" xmlns:wpi="http://schemas.microsoft.com/office/word/2010/wordprocessingInk" xmlns:wne="http://schemas.microsoft.com/office/word/2006/wordml" xmlns:wps="http://schemas.microsoft.com/office/word/2010/wordprocessingShape" mc:Ignorable="w14 w15 w16se w16cid wp14">
+  <w:sdt>
+    <w:sdtPr>
+      <w:rPr>
+        <w:rStyle w:val="Sidetall"/>
+        <w:rFonts w:ascii="Times New Roman" w:hAnsi="Times New Roman" w:cs="Times New Roman"/>
+        <w:sz w:val="24"/>
+        <w:szCs w:val="24"/>
+      </w:rPr>
+      <w:id w:val="1900014126"/>
+      <w:docPartObj>
+        <w:docPartGallery w:val="Page Numbers (Bottom of Page)"/>
+        <w:docPartUnique/>
+      </w:docPartObj>
+    </w:sdtPr>
+    <w:sdtEndPr>
+      <w:rPr>
+        <w:rStyle w:val="Sidetall"/>
+      </w:rPr>
+    </w:sdtEndPr>
+    <w:sdtContent>
+      <w:p>
+        <w:pPr>
+          <w:pStyle w:val="Bunntekst"/>
+          <w:framePr w:wrap="none" w:vAnchor="text" w:hAnchor="margin" w:xAlign="right" w:y="1"/>
+          <w:spacing w:line="360" w:lineRule="auto"/>
+          <w:rPr>
+            <w:rStyle w:val="Sidetall"/>
+            <w:rFonts w:ascii="Times New Roman" w:hAnsi="Times New Roman" w:cs="Times New Roman"/>
+            <w:sz w:val="24"/>
+            <w:szCs w:val="24"/>
+          </w:rPr>
+        </w:pPr>
+        <w:r>
+          <w:rPr>
+            <w:rStyle w:val="Sidetall"/>
+            <w:rFonts w:ascii="Times New Roman" w:hAnsi="Times New Roman" w:cs="Times New Roman"/>
+            <w:sz w:val="24"/>
+            <w:szCs w:val="24"/>
+          </w:rPr>
+          <w:fldChar w:fldCharType="begin"/>
+        </w:r>
+        <w:r>
+          <w:rPr>
+            <w:rStyle w:val="Sidetall"/>
+            <w:rFonts w:ascii="Times New Roman" w:hAnsi="Times New Roman" w:cs="Times New Roman"/>
+            <w:sz w:val="24"/>
+            <w:szCs w:val="24"/>
+          </w:rPr>
+          <w:instrText xml:space="preserve"> PAGE </w:instrText>
+        </w:r>
+        <w:r>
+          <w:rPr>
+            <w:rStyle w:val="Sidetall"/>
+            <w:rFonts w:ascii="Times New Roman" w:hAnsi="Times New Roman" w:cs="Times New Roman"/>
+            <w:sz w:val="24"/>
+            <w:szCs w:val="24"/>
+          </w:rPr>
+          <w:fldChar w:fldCharType="separate"/>
+        </w:r>
+        <w:r>
+          <w:rPr>
+            <w:rStyle w:val="Sidetall"/>
+            <w:rFonts w:ascii="Times New Roman" w:hAnsi="Times New Roman" w:cs="Times New Roman"/>
+            <w:noProof/>
+            <w:sz w:val="24"/>
+            <w:szCs w:val="24"/>
+          </w:rPr>
+          <w:t>1</w:t>
+        </w:r>
+        <w:r>
+          <w:rPr>
+            <w:rStyle w:val="Sidetall"/>
+            <w:rFonts w:ascii="Times New Roman" w:hAnsi="Times New Roman" w:cs="Times New Roman"/>
+            <w:sz w:val="24"/>
+            <w:szCs w:val="24"/>
+          </w:rPr>
+          <w:fldChar w:fldCharType="end"/>
+        </w:r>
+      </w:p>
+    </w:sdtContent>
+  </w:sdt>
+  <w:p>
+    <w:pPr>
+      <w:pStyle w:val="Bunntekst"/>
+      <w:spacing w:line="360" w:lineRule="auto"/>
+      <w:ind w:right="360"/>
+      <w:rPr>
+        <w:rFonts w:ascii="Times New Roman" w:hAnsi="Times New Roman" w:cs="Times New Roman"/>
+        <w:sz w:val="24"/>
+        <w:szCs w:val="24"/>
+      </w:rPr>
+    </w:pPr>
+  </w:p>
+</w:ftr>
 </file>
 
 <file path=word/footnotes.xml><?xml version="1.0" encoding="utf-8"?>
@@ -1609,6 +1802,14 @@
       <w:u w:val="single"/>
     </w:rPr>
   </w:style>
+  <w:style w:type="character" w:styleId="Sidetall">
+    <w:name w:val="page number"/>
+    <w:basedOn w:val="Standardskriftforavsnitt"/>
+    <w:uiPriority w:val="99"/>
+    <w:semiHidden/>
+    <w:unhideWhenUsed/>
+    <w:rsid w:val="00E7109D"/>
+  </w:style>
 </w:styles>
 </file>
 

</xml_diff>

<commit_message>
la til kaffe kopp bildet fra appskissene
</commit_message>
<xml_diff>
--- a/Group8FinalSources.docx
+++ b/Group8FinalSources.docx
@@ -390,27 +390,7 @@
           <w:szCs w:val="24"/>
           <w:lang w:val="nb-NO"/>
         </w:rPr>
-        <w:t xml:space="preserve">Oslo </w:t>
-      </w:r>
-      <w:proofErr w:type="spellStart"/>
-      <w:r>
-        <w:rPr>
-          <w:rFonts w:ascii="Times New Roman" w:hAnsi="Times New Roman" w:cs="Times New Roman"/>
-          <w:sz w:val="24"/>
-          <w:szCs w:val="24"/>
-          <w:lang w:val="nb-NO"/>
-        </w:rPr>
-        <w:t>Bysykkel</w:t>
-      </w:r>
-      <w:proofErr w:type="spellEnd"/>
-      <w:r>
-        <w:rPr>
-          <w:rFonts w:ascii="Times New Roman" w:hAnsi="Times New Roman" w:cs="Times New Roman"/>
-          <w:sz w:val="24"/>
-          <w:szCs w:val="24"/>
-          <w:lang w:val="nb-NO"/>
-        </w:rPr>
-        <w:t xml:space="preserve">: </w:t>
+        <w:t xml:space="preserve">Oslo Bysykkel: </w:t>
       </w:r>
       <w:hyperlink r:id="rId12" w:history="1">
         <w:r>
@@ -596,8 +576,6 @@
         </w:rPr>
         <w:t>Statistic from our public survey</w:t>
       </w:r>
-      <w:bookmarkStart w:id="0" w:name="_GoBack"/>
-      <w:bookmarkEnd w:id="0"/>
     </w:p>
     <w:p>
       <w:pPr>
@@ -728,6 +706,66 @@
     </w:p>
     <w:p>
       <w:pPr>
+        <w:pStyle w:val="Listeavsnitt"/>
+        <w:numPr>
+          <w:ilvl w:val="0"/>
+          <w:numId w:val="1"/>
+        </w:numPr>
+        <w:spacing w:line="360" w:lineRule="auto"/>
+        <w:rPr>
+          <w:rFonts w:ascii="Times New Roman" w:hAnsi="Times New Roman" w:cs="Times New Roman"/>
+          <w:sz w:val="24"/>
+          <w:szCs w:val="24"/>
+        </w:rPr>
+      </w:pPr>
+      <w:r>
+        <w:rPr>
+          <w:rFonts w:ascii="Times New Roman" w:hAnsi="Times New Roman" w:cs="Times New Roman"/>
+          <w:b/>
+          <w:sz w:val="24"/>
+          <w:szCs w:val="24"/>
+        </w:rPr>
+        <w:t>Sketches(prototype)</w:t>
+      </w:r>
+    </w:p>
+    <w:p>
+      <w:pPr>
+        <w:pStyle w:val="Listeavsnitt"/>
+        <w:numPr>
+          <w:ilvl w:val="0"/>
+          <w:numId w:val="3"/>
+        </w:numPr>
+        <w:spacing w:line="360" w:lineRule="auto"/>
+        <w:rPr>
+          <w:rFonts w:ascii="Times New Roman" w:hAnsi="Times New Roman" w:cs="Times New Roman"/>
+          <w:sz w:val="24"/>
+          <w:szCs w:val="24"/>
+        </w:rPr>
+      </w:pPr>
+      <w:hyperlink r:id="rId15" w:history="1">
+        <w:r>
+          <w:rPr>
+            <w:rStyle w:val="Hyperkobling"/>
+          </w:rPr>
+          <w:t>http://www.urbanbrush.net/en/downloads/coffee-cup-illustration-free-download/?fbclid=IwAR1aLA2Q08Pq7HR00f14TVamu4l5hePw2_doyQ14P8dcilXGlfBEYXBDKuw</w:t>
+        </w:r>
+      </w:hyperlink>
+      <w:r>
+        <w:t xml:space="preserve"> (</w:t>
+      </w:r>
+      <w:bookmarkStart w:id="0" w:name="_GoBack"/>
+      <w:bookmarkEnd w:id="0"/>
+      <w:proofErr w:type="spellStart"/>
+      <w:r>
+        <w:t>coffe</w:t>
+      </w:r>
+      <w:proofErr w:type="spellEnd"/>
+      <w:r>
+        <w:t xml:space="preserve"> cup image used on coupon sketch of the app)</w:t>
+      </w:r>
+    </w:p>
+    <w:p>
+      <w:pPr>
         <w:spacing w:line="360" w:lineRule="auto"/>
         <w:rPr>
           <w:rFonts w:ascii="Times New Roman" w:hAnsi="Times New Roman" w:cs="Times New Roman"/>
@@ -755,7 +793,7 @@
         </w:rPr>
         <w:t xml:space="preserve">- Link to our survey: </w:t>
       </w:r>
-      <w:hyperlink r:id="rId15" w:history="1">
+      <w:hyperlink r:id="rId16" w:history="1">
         <w:r>
           <w:rPr>
             <w:rStyle w:val="Hyperkobling"/>
@@ -779,9 +817,9 @@
       </w:pPr>
     </w:p>
     <w:sectPr>
-      <w:headerReference w:type="default" r:id="rId16"/>
-      <w:footerReference w:type="even" r:id="rId17"/>
-      <w:footerReference w:type="default" r:id="rId18"/>
+      <w:headerReference w:type="default" r:id="rId17"/>
+      <w:footerReference w:type="even" r:id="rId18"/>
+      <w:footerReference w:type="default" r:id="rId19"/>
       <w:pgSz w:w="12240" w:h="15840"/>
       <w:pgMar w:top="1440" w:right="1440" w:bottom="1440" w:left="1440" w:header="708" w:footer="708" w:gutter="0"/>
       <w:cols w:space="708"/>
@@ -1052,6 +1090,119 @@
 <file path=word/numbering.xml><?xml version="1.0" encoding="utf-8"?>
 <w:numbering xmlns:wpc="http://schemas.microsoft.com/office/word/2010/wordprocessingCanvas" xmlns:cx="http://schemas.microsoft.com/office/drawing/2014/chartex" xmlns:cx1="http://schemas.microsoft.com/office/drawing/2015/9/8/chartex" xmlns:cx2="http://schemas.microsoft.com/office/drawing/2015/10/21/chartex" xmlns:cx3="http://schemas.microsoft.com/office/drawing/2016/5/9/chartex" xmlns:cx4="http://schemas.microsoft.com/office/drawing/2016/5/10/chartex" xmlns:cx5="http://schemas.microsoft.com/office/drawing/2016/5/11/chartex" xmlns:cx6="http://schemas.microsoft.com/office/drawing/2016/5/12/chartex" xmlns:cx7="http://schemas.microsoft.com/office/drawing/2016/5/13/chartex" xmlns:cx8="http://schemas.microsoft.com/office/drawing/2016/5/14/chartex" xmlns:mc="http://schemas.openxmlformats.org/markup-compatibility/2006" xmlns:aink="http://schemas.microsoft.com/office/drawing/2016/ink" xmlns:am3d="http://schemas.microsoft.com/office/drawing/2017/model3d" xmlns:o="urn:schemas-microsoft-com:office:office" xmlns:r="http://schemas.openxmlformats.org/officeDocument/2006/relationships" xmlns:m="http://schemas.openxmlformats.org/officeDocument/2006/math" xmlns:v="urn:schemas-microsoft-com:vml" xmlns:wp14="http://schemas.microsoft.com/office/word/2010/wordprocessingDrawing" xmlns:wp="http://schemas.openxmlformats.org/drawingml/2006/wordprocessingDrawing" xmlns:w10="urn:schemas-microsoft-com:office:word" xmlns:w="http://schemas.openxmlformats.org/wordprocessingml/2006/main" xmlns:w14="http://schemas.microsoft.com/office/word/2010/wordml" xmlns:w15="http://schemas.microsoft.com/office/word/2012/wordml" xmlns:w16cid="http://schemas.microsoft.com/office/word/2016/wordml/cid" xmlns:w16se="http://schemas.microsoft.com/office/word/2015/wordml/symex" xmlns:wpg="http://schemas.microsoft.com/office/word/2010/wordprocessingGroup" xmlns:wpi="http://schemas.microsoft.com/office/word/2010/wordprocessingInk" xmlns:wne="http://schemas.microsoft.com/office/word/2006/wordml" xmlns:wps="http://schemas.microsoft.com/office/word/2010/wordprocessingShape" mc:Ignorable="w14 w15 w16se w16cid wp14">
   <w:abstractNum w:abstractNumId="0" w15:restartNumberingAfterBreak="0">
+    <w:nsid w:val="12E80F3E"/>
+    <w:multiLevelType w:val="hybridMultilevel"/>
+    <w:tmpl w:val="F148F78C"/>
+    <w:lvl w:ilvl="0" w:tplc="04140003">
+      <w:start w:val="1"/>
+      <w:numFmt w:val="bullet"/>
+      <w:lvlText w:val="o"/>
+      <w:lvlJc w:val="left"/>
+      <w:pPr>
+        <w:ind w:left="1440" w:hanging="360"/>
+      </w:pPr>
+      <w:rPr>
+        <w:rFonts w:ascii="Courier New" w:hAnsi="Courier New" w:cs="Courier New" w:hint="default"/>
+      </w:rPr>
+    </w:lvl>
+    <w:lvl w:ilvl="1" w:tplc="04140003" w:tentative="1">
+      <w:start w:val="1"/>
+      <w:numFmt w:val="bullet"/>
+      <w:lvlText w:val="o"/>
+      <w:lvlJc w:val="left"/>
+      <w:pPr>
+        <w:ind w:left="2160" w:hanging="360"/>
+      </w:pPr>
+      <w:rPr>
+        <w:rFonts w:ascii="Courier New" w:hAnsi="Courier New" w:cs="Courier New" w:hint="default"/>
+      </w:rPr>
+    </w:lvl>
+    <w:lvl w:ilvl="2" w:tplc="04140005" w:tentative="1">
+      <w:start w:val="1"/>
+      <w:numFmt w:val="bullet"/>
+      <w:lvlText w:val=""/>
+      <w:lvlJc w:val="left"/>
+      <w:pPr>
+        <w:ind w:left="2880" w:hanging="360"/>
+      </w:pPr>
+      <w:rPr>
+        <w:rFonts w:ascii="Wingdings" w:hAnsi="Wingdings" w:hint="default"/>
+      </w:rPr>
+    </w:lvl>
+    <w:lvl w:ilvl="3" w:tplc="04140001" w:tentative="1">
+      <w:start w:val="1"/>
+      <w:numFmt w:val="bullet"/>
+      <w:lvlText w:val=""/>
+      <w:lvlJc w:val="left"/>
+      <w:pPr>
+        <w:ind w:left="3600" w:hanging="360"/>
+      </w:pPr>
+      <w:rPr>
+        <w:rFonts w:ascii="Symbol" w:hAnsi="Symbol" w:hint="default"/>
+      </w:rPr>
+    </w:lvl>
+    <w:lvl w:ilvl="4" w:tplc="04140003" w:tentative="1">
+      <w:start w:val="1"/>
+      <w:numFmt w:val="bullet"/>
+      <w:lvlText w:val="o"/>
+      <w:lvlJc w:val="left"/>
+      <w:pPr>
+        <w:ind w:left="4320" w:hanging="360"/>
+      </w:pPr>
+      <w:rPr>
+        <w:rFonts w:ascii="Courier New" w:hAnsi="Courier New" w:cs="Courier New" w:hint="default"/>
+      </w:rPr>
+    </w:lvl>
+    <w:lvl w:ilvl="5" w:tplc="04140005" w:tentative="1">
+      <w:start w:val="1"/>
+      <w:numFmt w:val="bullet"/>
+      <w:lvlText w:val=""/>
+      <w:lvlJc w:val="left"/>
+      <w:pPr>
+        <w:ind w:left="5040" w:hanging="360"/>
+      </w:pPr>
+      <w:rPr>
+        <w:rFonts w:ascii="Wingdings" w:hAnsi="Wingdings" w:hint="default"/>
+      </w:rPr>
+    </w:lvl>
+    <w:lvl w:ilvl="6" w:tplc="04140001" w:tentative="1">
+      <w:start w:val="1"/>
+      <w:numFmt w:val="bullet"/>
+      <w:lvlText w:val=""/>
+      <w:lvlJc w:val="left"/>
+      <w:pPr>
+        <w:ind w:left="5760" w:hanging="360"/>
+      </w:pPr>
+      <w:rPr>
+        <w:rFonts w:ascii="Symbol" w:hAnsi="Symbol" w:hint="default"/>
+      </w:rPr>
+    </w:lvl>
+    <w:lvl w:ilvl="7" w:tplc="04140003" w:tentative="1">
+      <w:start w:val="1"/>
+      <w:numFmt w:val="bullet"/>
+      <w:lvlText w:val="o"/>
+      <w:lvlJc w:val="left"/>
+      <w:pPr>
+        <w:ind w:left="6480" w:hanging="360"/>
+      </w:pPr>
+      <w:rPr>
+        <w:rFonts w:ascii="Courier New" w:hAnsi="Courier New" w:cs="Courier New" w:hint="default"/>
+      </w:rPr>
+    </w:lvl>
+    <w:lvl w:ilvl="8" w:tplc="04140005" w:tentative="1">
+      <w:start w:val="1"/>
+      <w:numFmt w:val="bullet"/>
+      <w:lvlText w:val=""/>
+      <w:lvlJc w:val="left"/>
+      <w:pPr>
+        <w:ind w:left="7200" w:hanging="360"/>
+      </w:pPr>
+      <w:rPr>
+        <w:rFonts w:ascii="Wingdings" w:hAnsi="Wingdings" w:hint="default"/>
+      </w:rPr>
+    </w:lvl>
+  </w:abstractNum>
+  <w:abstractNum w:abstractNumId="1" w15:restartNumberingAfterBreak="0">
     <w:nsid w:val="1DD52141"/>
     <w:multiLevelType w:val="hybridMultilevel"/>
     <w:tmpl w:val="F1CA9D02"/>
@@ -1164,10 +1315,10 @@
       </w:rPr>
     </w:lvl>
   </w:abstractNum>
-  <w:abstractNum w:abstractNumId="1" w15:restartNumberingAfterBreak="0">
+  <w:abstractNum w:abstractNumId="2" w15:restartNumberingAfterBreak="0">
     <w:nsid w:val="607C4767"/>
     <w:multiLevelType w:val="hybridMultilevel"/>
-    <w:tmpl w:val="2528EC1A"/>
+    <w:tmpl w:val="44F28218"/>
     <w:lvl w:ilvl="0" w:tplc="04140001">
       <w:start w:val="1"/>
       <w:numFmt w:val="bullet"/>
@@ -1278,9 +1429,12 @@
     </w:lvl>
   </w:abstractNum>
   <w:num w:numId="1">
+    <w:abstractNumId w:val="2"/>
+  </w:num>
+  <w:num w:numId="2">
     <w:abstractNumId w:val="1"/>
   </w:num>
-  <w:num w:numId="2">
+  <w:num w:numId="3">
     <w:abstractNumId w:val="0"/>
   </w:num>
 </w:numbering>
@@ -1303,7 +1457,7 @@
       </w:pPr>
     </w:pPrDefault>
   </w:docDefaults>
-  <w:latentStyles w:defLockedState="0" w:defUIPriority="99" w:defSemiHidden="0" w:defUnhideWhenUsed="0" w:defQFormat="0" w:count="376">
+  <w:latentStyles w:defLockedState="0" w:defUIPriority="99" w:defSemiHidden="0" w:defUnhideWhenUsed="0" w:defQFormat="0" w:count="375">
     <w:lsdException w:name="Normal" w:uiPriority="0" w:qFormat="1"/>
     <w:lsdException w:name="heading 1" w:uiPriority="9" w:qFormat="1"/>
     <w:lsdException w:name="heading 2" w:semiHidden="1" w:uiPriority="9" w:unhideWhenUsed="1" w:qFormat="1"/>
@@ -1679,7 +1833,6 @@
     <w:lsdException w:name="Smart Hyperlink" w:semiHidden="1" w:unhideWhenUsed="1"/>
     <w:lsdException w:name="Hashtag" w:semiHidden="1" w:unhideWhenUsed="1"/>
     <w:lsdException w:name="Unresolved Mention" w:semiHidden="1" w:unhideWhenUsed="1"/>
-    <w:lsdException w:name="Smart Link" w:semiHidden="1" w:unhideWhenUsed="1"/>
   </w:latentStyles>
   <w:style w:type="paragraph" w:default="1" w:styleId="Normal">
     <w:name w:val="Normal"/>

</xml_diff>